<commit_message>
añadido capítulo 3 sobre gestión de ramas
</commit_message>
<xml_diff>
--- a/Indice.txt.docx
+++ b/Indice.txt.docx
@@ -38,14 +38,28 @@
         <w:rPr>
           <w:lang w:val="es-MX"/>
         </w:rPr>
-        <w:t>Capítulo 3: R</w:t>
+        <w:t>Capítulo 3: Gestión de ramas.</w:t>
       </w:r>
+    </w:p>
+    <w:p>
+      <w:pPr>
+        <w:rPr>
+          <w:lang w:val="es-MX"/>
+        </w:rPr>
+      </w:pPr>
       <w:r>
         <w:rPr>
           <w:lang w:val="es-MX"/>
         </w:rPr>
-        <w:t xml:space="preserve">epositorios remotos </w:t>
+        <w:t>Capítulo 4: Repositorios remotos.</w:t>
       </w:r>
+    </w:p>
+    <w:p>
+      <w:pPr>
+        <w:rPr>
+          <w:lang w:val="es-MX"/>
+        </w:rPr>
+      </w:pPr>
       <w:bookmarkStart w:id="0" w:name="_GoBack"/>
       <w:bookmarkEnd w:id="0"/>
     </w:p>

</xml_diff>